<commit_message>
integração banco de dados
</commit_message>
<xml_diff>
--- a/Atividade -Pagamentos.docx
+++ b/Atividade -Pagamentos.docx
@@ -1,6 +1,6 @@
 
 <file path=word/document.xml><?xml version="1.0" encoding="utf-8"?>
-<w:document xmlns:wpc="http://schemas.microsoft.com/office/word/2010/wordprocessingCanvas" xmlns:cx="http://schemas.microsoft.com/office/drawing/2014/chartex" xmlns:cx1="http://schemas.microsoft.com/office/drawing/2015/9/8/chartex" xmlns:cx2="http://schemas.microsoft.com/office/drawing/2015/10/21/chartex" xmlns:cx3="http://schemas.microsoft.com/office/drawing/2016/5/9/chartex" xmlns:cx4="http://schemas.microsoft.com/office/drawing/2016/5/10/chartex" xmlns:cx5="http://schemas.microsoft.com/office/drawing/2016/5/11/chartex" xmlns:cx6="http://schemas.microsoft.com/office/drawing/2016/5/12/chartex" xmlns:cx7="http://schemas.microsoft.com/office/drawing/2016/5/13/chartex" xmlns:cx8="http://schemas.microsoft.com/office/drawing/2016/5/14/chartex" xmlns:mc="http://schemas.openxmlformats.org/markup-compatibility/2006" xmlns:aink="http://schemas.microsoft.com/office/drawing/2016/ink" xmlns:am3d="http://schemas.microsoft.com/office/drawing/2017/model3d" xmlns:o="urn:schemas-microsoft-com:office:office" xmlns:oel="http://schemas.microsoft.com/office/2019/extlst" xmlns:r="http://schemas.openxmlformats.org/officeDocument/2006/relationships" xmlns:m="http://schemas.openxmlformats.org/officeDocument/2006/math" xmlns:v="urn:schemas-microsoft-com:vml" xmlns:wp14="http://schemas.microsoft.com/office/word/2010/wordprocessingDrawing" xmlns:wp="http://schemas.openxmlformats.org/drawingml/2006/wordprocessingDrawing" xmlns:w10="urn:schemas-microsoft-com:office:word" xmlns:w="http://schemas.openxmlformats.org/wordprocessingml/2006/main" xmlns:w14="http://schemas.microsoft.com/office/word/2010/wordml" xmlns:w15="http://schemas.microsoft.com/office/word/2012/wordml" xmlns:w16cex="http://schemas.microsoft.com/office/word/2018/wordml/cex" xmlns:w16cid="http://schemas.microsoft.com/office/word/2016/wordml/cid" xmlns:w16="http://schemas.microsoft.com/office/word/2018/wordml" xmlns:w16sdtdh="http://schemas.microsoft.com/office/word/2020/wordml/sdtdatahash" xmlns:w16se="http://schemas.microsoft.com/office/word/2015/wordml/symex" xmlns:wpg="http://schemas.microsoft.com/office/word/2010/wordprocessingGroup" xmlns:wpi="http://schemas.microsoft.com/office/word/2010/wordprocessingInk" xmlns:wne="http://schemas.microsoft.com/office/word/2006/wordml" xmlns:wps="http://schemas.microsoft.com/office/word/2010/wordprocessingShape" mc:Ignorable="w14 w15 w16se w16cid w16 w16cex w16sdtdh wp14">
+<w:document xmlns:wpc="http://schemas.microsoft.com/office/word/2010/wordprocessingCanvas" xmlns:cx="http://schemas.microsoft.com/office/drawing/2014/chartex" xmlns:cx1="http://schemas.microsoft.com/office/drawing/2015/9/8/chartex" xmlns:cx2="http://schemas.microsoft.com/office/drawing/2015/10/21/chartex" xmlns:cx3="http://schemas.microsoft.com/office/drawing/2016/5/9/chartex" xmlns:cx4="http://schemas.microsoft.com/office/drawing/2016/5/10/chartex" xmlns:cx5="http://schemas.microsoft.com/office/drawing/2016/5/11/chartex" xmlns:cx6="http://schemas.microsoft.com/office/drawing/2016/5/12/chartex" xmlns:cx7="http://schemas.microsoft.com/office/drawing/2016/5/13/chartex" xmlns:cx8="http://schemas.microsoft.com/office/drawing/2016/5/14/chartex" xmlns:mc="http://schemas.openxmlformats.org/markup-compatibility/2006" xmlns:aink="http://schemas.microsoft.com/office/drawing/2016/ink" xmlns:am3d="http://schemas.microsoft.com/office/drawing/2017/model3d" xmlns:o="urn:schemas-microsoft-com:office:office" xmlns:r="http://schemas.openxmlformats.org/officeDocument/2006/relationships" xmlns:m="http://schemas.openxmlformats.org/officeDocument/2006/math" xmlns:v="urn:schemas-microsoft-com:vml" xmlns:wp14="http://schemas.microsoft.com/office/word/2010/wordprocessingDrawing" xmlns:wp="http://schemas.openxmlformats.org/drawingml/2006/wordprocessingDrawing" xmlns:w10="urn:schemas-microsoft-com:office:word" xmlns:w="http://schemas.openxmlformats.org/wordprocessingml/2006/main" xmlns:w14="http://schemas.microsoft.com/office/word/2010/wordml" xmlns:w15="http://schemas.microsoft.com/office/word/2012/wordml" xmlns:w16cid="http://schemas.microsoft.com/office/word/2016/wordml/cid" xmlns:w16se="http://schemas.microsoft.com/office/word/2015/wordml/symex" xmlns:wpg="http://schemas.microsoft.com/office/word/2010/wordprocessingGroup" xmlns:wpi="http://schemas.microsoft.com/office/word/2010/wordprocessingInk" xmlns:wne="http://schemas.microsoft.com/office/word/2006/wordml" xmlns:wps="http://schemas.microsoft.com/office/word/2010/wordprocessingShape" mc:Ignorable="w14 w15 w16se w16cid wp14">
   <w:body>
     <w:p>
       <w:pPr>
@@ -69,12 +69,21 @@
         </w:rPr>
         <w:t xml:space="preserve">Professor </w:t>
       </w:r>
-      <w:r>
-        <w:rPr>
-          <w:rFonts w:cs="Arial"/>
-          <w:szCs w:val="22"/>
-        </w:rPr>
-        <w:t>Algeu Junior</w:t>
+      <w:proofErr w:type="spellStart"/>
+      <w:r>
+        <w:rPr>
+          <w:rFonts w:cs="Arial"/>
+          <w:szCs w:val="22"/>
+        </w:rPr>
+        <w:t>Algeu</w:t>
+      </w:r>
+      <w:proofErr w:type="spellEnd"/>
+      <w:r>
+        <w:rPr>
+          <w:rFonts w:cs="Arial"/>
+          <w:szCs w:val="22"/>
+        </w:rPr>
+        <w:t xml:space="preserve"> Junior</w:t>
       </w:r>
     </w:p>
     <w:p>
@@ -312,27 +321,8 @@
         </w:rPr>
         <w:t xml:space="preserve">código de barras, </w:t>
       </w:r>
-      <w:r>
-        <w:rPr>
-          <w:rFonts w:cs="Arial"/>
-          <w:szCs w:val="22"/>
-        </w:rPr>
-        <w:t>valor</w:t>
-      </w:r>
-      <w:r>
-        <w:rPr>
-          <w:rFonts w:cs="Arial"/>
-          <w:szCs w:val="22"/>
-        </w:rPr>
-        <w:t>,</w:t>
-      </w:r>
-      <w:r>
-        <w:rPr>
-          <w:rFonts w:cs="Arial"/>
-          <w:szCs w:val="22"/>
-        </w:rPr>
-        <w:t xml:space="preserve"> </w:t>
-      </w:r>
+      <w:bookmarkStart w:id="0" w:name="_GoBack"/>
+      <w:bookmarkEnd w:id="0"/>
       <w:r>
         <w:rPr>
           <w:rFonts w:cs="Arial"/>
@@ -425,21 +415,7 @@
           <w:rFonts w:cs="Arial"/>
           <w:szCs w:val="22"/>
         </w:rPr>
-        <w:t>O</w:t>
-      </w:r>
-      <w:r>
-        <w:rPr>
-          <w:rFonts w:cs="Arial"/>
-          <w:szCs w:val="22"/>
-        </w:rPr>
-        <w:t xml:space="preserve"> usuário pode cadastrar uma conta que ainda irá vencer</w:t>
-      </w:r>
-      <w:r>
-        <w:rPr>
-          <w:rFonts w:cs="Arial"/>
-          <w:szCs w:val="22"/>
-        </w:rPr>
-        <w:t>.</w:t>
+        <w:t>O usuário pode cadastrar uma conta que ainda irá vencer.</w:t>
       </w:r>
     </w:p>
     <w:p>
@@ -796,7 +772,23 @@
           <w:rFonts w:cs="Arial"/>
           <w:szCs w:val="22"/>
         </w:rPr>
-        <w:t xml:space="preserve"> Bootstrap para estilização.</w:t>
+        <w:t xml:space="preserve"> </w:t>
+      </w:r>
+      <w:proofErr w:type="spellStart"/>
+      <w:r>
+        <w:rPr>
+          <w:rFonts w:cs="Arial"/>
+          <w:szCs w:val="22"/>
+        </w:rPr>
+        <w:t>Bootstrap</w:t>
+      </w:r>
+      <w:proofErr w:type="spellEnd"/>
+      <w:r>
+        <w:rPr>
+          <w:rFonts w:cs="Arial"/>
+          <w:szCs w:val="22"/>
+        </w:rPr>
+        <w:t xml:space="preserve"> para estilização.</w:t>
       </w:r>
     </w:p>
     <w:p>
@@ -823,7 +815,7 @@
 </file>
 
 <file path=word/endnotes.xml><?xml version="1.0" encoding="utf-8"?>
-<w:endnotes xmlns:wpc="http://schemas.microsoft.com/office/word/2010/wordprocessingCanvas" xmlns:cx="http://schemas.microsoft.com/office/drawing/2014/chartex" xmlns:cx1="http://schemas.microsoft.com/office/drawing/2015/9/8/chartex" xmlns:cx2="http://schemas.microsoft.com/office/drawing/2015/10/21/chartex" xmlns:cx3="http://schemas.microsoft.com/office/drawing/2016/5/9/chartex" xmlns:cx4="http://schemas.microsoft.com/office/drawing/2016/5/10/chartex" xmlns:cx5="http://schemas.microsoft.com/office/drawing/2016/5/11/chartex" xmlns:cx6="http://schemas.microsoft.com/office/drawing/2016/5/12/chartex" xmlns:cx7="http://schemas.microsoft.com/office/drawing/2016/5/13/chartex" xmlns:cx8="http://schemas.microsoft.com/office/drawing/2016/5/14/chartex" xmlns:mc="http://schemas.openxmlformats.org/markup-compatibility/2006" xmlns:aink="http://schemas.microsoft.com/office/drawing/2016/ink" xmlns:am3d="http://schemas.microsoft.com/office/drawing/2017/model3d" xmlns:o="urn:schemas-microsoft-com:office:office" xmlns:oel="http://schemas.microsoft.com/office/2019/extlst" xmlns:r="http://schemas.openxmlformats.org/officeDocument/2006/relationships" xmlns:m="http://schemas.openxmlformats.org/officeDocument/2006/math" xmlns:v="urn:schemas-microsoft-com:vml" xmlns:wp14="http://schemas.microsoft.com/office/word/2010/wordprocessingDrawing" xmlns:wp="http://schemas.openxmlformats.org/drawingml/2006/wordprocessingDrawing" xmlns:w10="urn:schemas-microsoft-com:office:word" xmlns:w="http://schemas.openxmlformats.org/wordprocessingml/2006/main" xmlns:w14="http://schemas.microsoft.com/office/word/2010/wordml" xmlns:w15="http://schemas.microsoft.com/office/word/2012/wordml" xmlns:w16cex="http://schemas.microsoft.com/office/word/2018/wordml/cex" xmlns:w16cid="http://schemas.microsoft.com/office/word/2016/wordml/cid" xmlns:w16="http://schemas.microsoft.com/office/word/2018/wordml" xmlns:w16sdtdh="http://schemas.microsoft.com/office/word/2020/wordml/sdtdatahash" xmlns:w16se="http://schemas.microsoft.com/office/word/2015/wordml/symex" xmlns:wpg="http://schemas.microsoft.com/office/word/2010/wordprocessingGroup" xmlns:wpi="http://schemas.microsoft.com/office/word/2010/wordprocessingInk" xmlns:wne="http://schemas.microsoft.com/office/word/2006/wordml" xmlns:wps="http://schemas.microsoft.com/office/word/2010/wordprocessingShape" mc:Ignorable="w14 w15 w16se w16cid w16 w16cex w16sdtdh wp14">
+<w:endnotes xmlns:wpc="http://schemas.microsoft.com/office/word/2010/wordprocessingCanvas" xmlns:cx="http://schemas.microsoft.com/office/drawing/2014/chartex" xmlns:cx1="http://schemas.microsoft.com/office/drawing/2015/9/8/chartex" xmlns:cx2="http://schemas.microsoft.com/office/drawing/2015/10/21/chartex" xmlns:cx3="http://schemas.microsoft.com/office/drawing/2016/5/9/chartex" xmlns:cx4="http://schemas.microsoft.com/office/drawing/2016/5/10/chartex" xmlns:cx5="http://schemas.microsoft.com/office/drawing/2016/5/11/chartex" xmlns:cx6="http://schemas.microsoft.com/office/drawing/2016/5/12/chartex" xmlns:cx7="http://schemas.microsoft.com/office/drawing/2016/5/13/chartex" xmlns:cx8="http://schemas.microsoft.com/office/drawing/2016/5/14/chartex" xmlns:mc="http://schemas.openxmlformats.org/markup-compatibility/2006" xmlns:aink="http://schemas.microsoft.com/office/drawing/2016/ink" xmlns:am3d="http://schemas.microsoft.com/office/drawing/2017/model3d" xmlns:o="urn:schemas-microsoft-com:office:office" xmlns:r="http://schemas.openxmlformats.org/officeDocument/2006/relationships" xmlns:m="http://schemas.openxmlformats.org/officeDocument/2006/math" xmlns:v="urn:schemas-microsoft-com:vml" xmlns:wp14="http://schemas.microsoft.com/office/word/2010/wordprocessingDrawing" xmlns:wp="http://schemas.openxmlformats.org/drawingml/2006/wordprocessingDrawing" xmlns:w10="urn:schemas-microsoft-com:office:word" xmlns:w="http://schemas.openxmlformats.org/wordprocessingml/2006/main" xmlns:w14="http://schemas.microsoft.com/office/word/2010/wordml" xmlns:w15="http://schemas.microsoft.com/office/word/2012/wordml" xmlns:w16cid="http://schemas.microsoft.com/office/word/2016/wordml/cid" xmlns:w16se="http://schemas.microsoft.com/office/word/2015/wordml/symex" xmlns:wpg="http://schemas.microsoft.com/office/word/2010/wordprocessingGroup" xmlns:wpi="http://schemas.microsoft.com/office/word/2010/wordprocessingInk" xmlns:wne="http://schemas.microsoft.com/office/word/2006/wordml" xmlns:wps="http://schemas.microsoft.com/office/word/2010/wordprocessingShape" mc:Ignorable="w14 w15 w16se w16cid wp14">
   <w:endnote w:type="separator" w:id="-1">
     <w:p>
       <w:r>
@@ -842,7 +834,7 @@
 </file>
 
 <file path=word/footer1.xml><?xml version="1.0" encoding="utf-8"?>
-<w:ftr xmlns:wpc="http://schemas.microsoft.com/office/word/2010/wordprocessingCanvas" xmlns:cx="http://schemas.microsoft.com/office/drawing/2014/chartex" xmlns:cx1="http://schemas.microsoft.com/office/drawing/2015/9/8/chartex" xmlns:cx2="http://schemas.microsoft.com/office/drawing/2015/10/21/chartex" xmlns:cx3="http://schemas.microsoft.com/office/drawing/2016/5/9/chartex" xmlns:cx4="http://schemas.microsoft.com/office/drawing/2016/5/10/chartex" xmlns:cx5="http://schemas.microsoft.com/office/drawing/2016/5/11/chartex" xmlns:cx6="http://schemas.microsoft.com/office/drawing/2016/5/12/chartex" xmlns:cx7="http://schemas.microsoft.com/office/drawing/2016/5/13/chartex" xmlns:cx8="http://schemas.microsoft.com/office/drawing/2016/5/14/chartex" xmlns:mc="http://schemas.openxmlformats.org/markup-compatibility/2006" xmlns:aink="http://schemas.microsoft.com/office/drawing/2016/ink" xmlns:am3d="http://schemas.microsoft.com/office/drawing/2017/model3d" xmlns:o="urn:schemas-microsoft-com:office:office" xmlns:oel="http://schemas.microsoft.com/office/2019/extlst" xmlns:r="http://schemas.openxmlformats.org/officeDocument/2006/relationships" xmlns:m="http://schemas.openxmlformats.org/officeDocument/2006/math" xmlns:v="urn:schemas-microsoft-com:vml" xmlns:wp14="http://schemas.microsoft.com/office/word/2010/wordprocessingDrawing" xmlns:wp="http://schemas.openxmlformats.org/drawingml/2006/wordprocessingDrawing" xmlns:w10="urn:schemas-microsoft-com:office:word" xmlns:w="http://schemas.openxmlformats.org/wordprocessingml/2006/main" xmlns:w14="http://schemas.microsoft.com/office/word/2010/wordml" xmlns:w15="http://schemas.microsoft.com/office/word/2012/wordml" xmlns:w16cex="http://schemas.microsoft.com/office/word/2018/wordml/cex" xmlns:w16cid="http://schemas.microsoft.com/office/word/2016/wordml/cid" xmlns:w16="http://schemas.microsoft.com/office/word/2018/wordml" xmlns:w16sdtdh="http://schemas.microsoft.com/office/word/2020/wordml/sdtdatahash" xmlns:w16se="http://schemas.microsoft.com/office/word/2015/wordml/symex" xmlns:wpg="http://schemas.microsoft.com/office/word/2010/wordprocessingGroup" xmlns:wpi="http://schemas.microsoft.com/office/word/2010/wordprocessingInk" xmlns:wne="http://schemas.microsoft.com/office/word/2006/wordml" xmlns:wps="http://schemas.microsoft.com/office/word/2010/wordprocessingShape" mc:Ignorable="w14 w15 w16se w16cid w16 w16cex w16sdtdh wp14">
+<w:ftr xmlns:wpc="http://schemas.microsoft.com/office/word/2010/wordprocessingCanvas" xmlns:cx="http://schemas.microsoft.com/office/drawing/2014/chartex" xmlns:cx1="http://schemas.microsoft.com/office/drawing/2015/9/8/chartex" xmlns:cx2="http://schemas.microsoft.com/office/drawing/2015/10/21/chartex" xmlns:cx3="http://schemas.microsoft.com/office/drawing/2016/5/9/chartex" xmlns:cx4="http://schemas.microsoft.com/office/drawing/2016/5/10/chartex" xmlns:cx5="http://schemas.microsoft.com/office/drawing/2016/5/11/chartex" xmlns:cx6="http://schemas.microsoft.com/office/drawing/2016/5/12/chartex" xmlns:cx7="http://schemas.microsoft.com/office/drawing/2016/5/13/chartex" xmlns:cx8="http://schemas.microsoft.com/office/drawing/2016/5/14/chartex" xmlns:mc="http://schemas.openxmlformats.org/markup-compatibility/2006" xmlns:aink="http://schemas.microsoft.com/office/drawing/2016/ink" xmlns:am3d="http://schemas.microsoft.com/office/drawing/2017/model3d" xmlns:o="urn:schemas-microsoft-com:office:office" xmlns:r="http://schemas.openxmlformats.org/officeDocument/2006/relationships" xmlns:m="http://schemas.openxmlformats.org/officeDocument/2006/math" xmlns:v="urn:schemas-microsoft-com:vml" xmlns:wp14="http://schemas.microsoft.com/office/word/2010/wordprocessingDrawing" xmlns:wp="http://schemas.openxmlformats.org/drawingml/2006/wordprocessingDrawing" xmlns:w10="urn:schemas-microsoft-com:office:word" xmlns:w="http://schemas.openxmlformats.org/wordprocessingml/2006/main" xmlns:w14="http://schemas.microsoft.com/office/word/2010/wordml" xmlns:w15="http://schemas.microsoft.com/office/word/2012/wordml" xmlns:w16cid="http://schemas.microsoft.com/office/word/2016/wordml/cid" xmlns:w16se="http://schemas.microsoft.com/office/word/2015/wordml/symex" xmlns:wpg="http://schemas.microsoft.com/office/word/2010/wordprocessingGroup" xmlns:wpi="http://schemas.microsoft.com/office/word/2010/wordprocessingInk" xmlns:wne="http://schemas.microsoft.com/office/word/2006/wordml" xmlns:wps="http://schemas.microsoft.com/office/word/2010/wordprocessingShape" mc:Ignorable="w14 w15 w16se w16cid wp14">
   <w:p>
     <w:pPr>
       <w:pStyle w:val="Rodap"/>
@@ -877,7 +869,7 @@
 </file>
 
 <file path=word/footnotes.xml><?xml version="1.0" encoding="utf-8"?>
-<w:footnotes xmlns:wpc="http://schemas.microsoft.com/office/word/2010/wordprocessingCanvas" xmlns:cx="http://schemas.microsoft.com/office/drawing/2014/chartex" xmlns:cx1="http://schemas.microsoft.com/office/drawing/2015/9/8/chartex" xmlns:cx2="http://schemas.microsoft.com/office/drawing/2015/10/21/chartex" xmlns:cx3="http://schemas.microsoft.com/office/drawing/2016/5/9/chartex" xmlns:cx4="http://schemas.microsoft.com/office/drawing/2016/5/10/chartex" xmlns:cx5="http://schemas.microsoft.com/office/drawing/2016/5/11/chartex" xmlns:cx6="http://schemas.microsoft.com/office/drawing/2016/5/12/chartex" xmlns:cx7="http://schemas.microsoft.com/office/drawing/2016/5/13/chartex" xmlns:cx8="http://schemas.microsoft.com/office/drawing/2016/5/14/chartex" xmlns:mc="http://schemas.openxmlformats.org/markup-compatibility/2006" xmlns:aink="http://schemas.microsoft.com/office/drawing/2016/ink" xmlns:am3d="http://schemas.microsoft.com/office/drawing/2017/model3d" xmlns:o="urn:schemas-microsoft-com:office:office" xmlns:oel="http://schemas.microsoft.com/office/2019/extlst" xmlns:r="http://schemas.openxmlformats.org/officeDocument/2006/relationships" xmlns:m="http://schemas.openxmlformats.org/officeDocument/2006/math" xmlns:v="urn:schemas-microsoft-com:vml" xmlns:wp14="http://schemas.microsoft.com/office/word/2010/wordprocessingDrawing" xmlns:wp="http://schemas.openxmlformats.org/drawingml/2006/wordprocessingDrawing" xmlns:w10="urn:schemas-microsoft-com:office:word" xmlns:w="http://schemas.openxmlformats.org/wordprocessingml/2006/main" xmlns:w14="http://schemas.microsoft.com/office/word/2010/wordml" xmlns:w15="http://schemas.microsoft.com/office/word/2012/wordml" xmlns:w16cex="http://schemas.microsoft.com/office/word/2018/wordml/cex" xmlns:w16cid="http://schemas.microsoft.com/office/word/2016/wordml/cid" xmlns:w16="http://schemas.microsoft.com/office/word/2018/wordml" xmlns:w16sdtdh="http://schemas.microsoft.com/office/word/2020/wordml/sdtdatahash" xmlns:w16se="http://schemas.microsoft.com/office/word/2015/wordml/symex" xmlns:wpg="http://schemas.microsoft.com/office/word/2010/wordprocessingGroup" xmlns:wpi="http://schemas.microsoft.com/office/word/2010/wordprocessingInk" xmlns:wne="http://schemas.microsoft.com/office/word/2006/wordml" xmlns:wps="http://schemas.microsoft.com/office/word/2010/wordprocessingShape" mc:Ignorable="w14 w15 w16se w16cid w16 w16cex w16sdtdh wp14">
+<w:footnotes xmlns:wpc="http://schemas.microsoft.com/office/word/2010/wordprocessingCanvas" xmlns:cx="http://schemas.microsoft.com/office/drawing/2014/chartex" xmlns:cx1="http://schemas.microsoft.com/office/drawing/2015/9/8/chartex" xmlns:cx2="http://schemas.microsoft.com/office/drawing/2015/10/21/chartex" xmlns:cx3="http://schemas.microsoft.com/office/drawing/2016/5/9/chartex" xmlns:cx4="http://schemas.microsoft.com/office/drawing/2016/5/10/chartex" xmlns:cx5="http://schemas.microsoft.com/office/drawing/2016/5/11/chartex" xmlns:cx6="http://schemas.microsoft.com/office/drawing/2016/5/12/chartex" xmlns:cx7="http://schemas.microsoft.com/office/drawing/2016/5/13/chartex" xmlns:cx8="http://schemas.microsoft.com/office/drawing/2016/5/14/chartex" xmlns:mc="http://schemas.openxmlformats.org/markup-compatibility/2006" xmlns:aink="http://schemas.microsoft.com/office/drawing/2016/ink" xmlns:am3d="http://schemas.microsoft.com/office/drawing/2017/model3d" xmlns:o="urn:schemas-microsoft-com:office:office" xmlns:r="http://schemas.openxmlformats.org/officeDocument/2006/relationships" xmlns:m="http://schemas.openxmlformats.org/officeDocument/2006/math" xmlns:v="urn:schemas-microsoft-com:vml" xmlns:wp14="http://schemas.microsoft.com/office/word/2010/wordprocessingDrawing" xmlns:wp="http://schemas.openxmlformats.org/drawingml/2006/wordprocessingDrawing" xmlns:w10="urn:schemas-microsoft-com:office:word" xmlns:w="http://schemas.openxmlformats.org/wordprocessingml/2006/main" xmlns:w14="http://schemas.microsoft.com/office/word/2010/wordml" xmlns:w15="http://schemas.microsoft.com/office/word/2012/wordml" xmlns:w16cid="http://schemas.microsoft.com/office/word/2016/wordml/cid" xmlns:w16se="http://schemas.microsoft.com/office/word/2015/wordml/symex" xmlns:wpg="http://schemas.microsoft.com/office/word/2010/wordprocessingGroup" xmlns:wpi="http://schemas.microsoft.com/office/word/2010/wordprocessingInk" xmlns:wne="http://schemas.microsoft.com/office/word/2006/wordml" xmlns:wps="http://schemas.microsoft.com/office/word/2010/wordprocessingShape" mc:Ignorable="w14 w15 w16se w16cid wp14">
   <w:footnote w:type="separator" w:id="-1">
     <w:p>
       <w:r>
@@ -896,7 +888,7 @@
 </file>
 
 <file path=word/header1.xml><?xml version="1.0" encoding="utf-8"?>
-<w:hdr xmlns:wpc="http://schemas.microsoft.com/office/word/2010/wordprocessingCanvas" xmlns:cx="http://schemas.microsoft.com/office/drawing/2014/chartex" xmlns:cx1="http://schemas.microsoft.com/office/drawing/2015/9/8/chartex" xmlns:cx2="http://schemas.microsoft.com/office/drawing/2015/10/21/chartex" xmlns:cx3="http://schemas.microsoft.com/office/drawing/2016/5/9/chartex" xmlns:cx4="http://schemas.microsoft.com/office/drawing/2016/5/10/chartex" xmlns:cx5="http://schemas.microsoft.com/office/drawing/2016/5/11/chartex" xmlns:cx6="http://schemas.microsoft.com/office/drawing/2016/5/12/chartex" xmlns:cx7="http://schemas.microsoft.com/office/drawing/2016/5/13/chartex" xmlns:cx8="http://schemas.microsoft.com/office/drawing/2016/5/14/chartex" xmlns:mc="http://schemas.openxmlformats.org/markup-compatibility/2006" xmlns:aink="http://schemas.microsoft.com/office/drawing/2016/ink" xmlns:am3d="http://schemas.microsoft.com/office/drawing/2017/model3d" xmlns:o="urn:schemas-microsoft-com:office:office" xmlns:oel="http://schemas.microsoft.com/office/2019/extlst" xmlns:r="http://schemas.openxmlformats.org/officeDocument/2006/relationships" xmlns:m="http://schemas.openxmlformats.org/officeDocument/2006/math" xmlns:v="urn:schemas-microsoft-com:vml" xmlns:wp14="http://schemas.microsoft.com/office/word/2010/wordprocessingDrawing" xmlns:wp="http://schemas.openxmlformats.org/drawingml/2006/wordprocessingDrawing" xmlns:w10="urn:schemas-microsoft-com:office:word" xmlns:w="http://schemas.openxmlformats.org/wordprocessingml/2006/main" xmlns:w14="http://schemas.microsoft.com/office/word/2010/wordml" xmlns:w15="http://schemas.microsoft.com/office/word/2012/wordml" xmlns:w16cex="http://schemas.microsoft.com/office/word/2018/wordml/cex" xmlns:w16cid="http://schemas.microsoft.com/office/word/2016/wordml/cid" xmlns:w16="http://schemas.microsoft.com/office/word/2018/wordml" xmlns:w16sdtdh="http://schemas.microsoft.com/office/word/2020/wordml/sdtdatahash" xmlns:w16se="http://schemas.microsoft.com/office/word/2015/wordml/symex" xmlns:wpg="http://schemas.microsoft.com/office/word/2010/wordprocessingGroup" xmlns:wpi="http://schemas.microsoft.com/office/word/2010/wordprocessingInk" xmlns:wne="http://schemas.microsoft.com/office/word/2006/wordml" xmlns:wps="http://schemas.microsoft.com/office/word/2010/wordprocessingShape" mc:Ignorable="w14 w15 w16se w16cid w16 w16cex w16sdtdh wp14">
+<w:hdr xmlns:wpc="http://schemas.microsoft.com/office/word/2010/wordprocessingCanvas" xmlns:cx="http://schemas.microsoft.com/office/drawing/2014/chartex" xmlns:cx1="http://schemas.microsoft.com/office/drawing/2015/9/8/chartex" xmlns:cx2="http://schemas.microsoft.com/office/drawing/2015/10/21/chartex" xmlns:cx3="http://schemas.microsoft.com/office/drawing/2016/5/9/chartex" xmlns:cx4="http://schemas.microsoft.com/office/drawing/2016/5/10/chartex" xmlns:cx5="http://schemas.microsoft.com/office/drawing/2016/5/11/chartex" xmlns:cx6="http://schemas.microsoft.com/office/drawing/2016/5/12/chartex" xmlns:cx7="http://schemas.microsoft.com/office/drawing/2016/5/13/chartex" xmlns:cx8="http://schemas.microsoft.com/office/drawing/2016/5/14/chartex" xmlns:mc="http://schemas.openxmlformats.org/markup-compatibility/2006" xmlns:aink="http://schemas.microsoft.com/office/drawing/2016/ink" xmlns:am3d="http://schemas.microsoft.com/office/drawing/2017/model3d" xmlns:o="urn:schemas-microsoft-com:office:office" xmlns:r="http://schemas.openxmlformats.org/officeDocument/2006/relationships" xmlns:m="http://schemas.openxmlformats.org/officeDocument/2006/math" xmlns:v="urn:schemas-microsoft-com:vml" xmlns:wp14="http://schemas.microsoft.com/office/word/2010/wordprocessingDrawing" xmlns:wp="http://schemas.openxmlformats.org/drawingml/2006/wordprocessingDrawing" xmlns:w10="urn:schemas-microsoft-com:office:word" xmlns:w="http://schemas.openxmlformats.org/wordprocessingml/2006/main" xmlns:w14="http://schemas.microsoft.com/office/word/2010/wordml" xmlns:w15="http://schemas.microsoft.com/office/word/2012/wordml" xmlns:w16cid="http://schemas.microsoft.com/office/word/2016/wordml/cid" xmlns:w16se="http://schemas.microsoft.com/office/word/2015/wordml/symex" xmlns:wpg="http://schemas.microsoft.com/office/word/2010/wordprocessingGroup" xmlns:wpi="http://schemas.microsoft.com/office/word/2010/wordprocessingInk" xmlns:wne="http://schemas.microsoft.com/office/word/2006/wordml" xmlns:wps="http://schemas.microsoft.com/office/word/2010/wordprocessingShape" mc:Ignorable="w14 w15 w16se w16cid wp14">
   <w:p>
     <w:pPr>
       <w:pStyle w:val="Cabealho"/>
@@ -1042,7 +1034,7 @@
 </file>
 
 <file path=word/numbering.xml><?xml version="1.0" encoding="utf-8"?>
-<w:numbering xmlns:wpc="http://schemas.microsoft.com/office/word/2010/wordprocessingCanvas" xmlns:cx="http://schemas.microsoft.com/office/drawing/2014/chartex" xmlns:cx1="http://schemas.microsoft.com/office/drawing/2015/9/8/chartex" xmlns:cx2="http://schemas.microsoft.com/office/drawing/2015/10/21/chartex" xmlns:cx3="http://schemas.microsoft.com/office/drawing/2016/5/9/chartex" xmlns:cx4="http://schemas.microsoft.com/office/drawing/2016/5/10/chartex" xmlns:cx5="http://schemas.microsoft.com/office/drawing/2016/5/11/chartex" xmlns:cx6="http://schemas.microsoft.com/office/drawing/2016/5/12/chartex" xmlns:cx7="http://schemas.microsoft.com/office/drawing/2016/5/13/chartex" xmlns:cx8="http://schemas.microsoft.com/office/drawing/2016/5/14/chartex" xmlns:mc="http://schemas.openxmlformats.org/markup-compatibility/2006" xmlns:aink="http://schemas.microsoft.com/office/drawing/2016/ink" xmlns:am3d="http://schemas.microsoft.com/office/drawing/2017/model3d" xmlns:o="urn:schemas-microsoft-com:office:office" xmlns:oel="http://schemas.microsoft.com/office/2019/extlst" xmlns:r="http://schemas.openxmlformats.org/officeDocument/2006/relationships" xmlns:m="http://schemas.openxmlformats.org/officeDocument/2006/math" xmlns:v="urn:schemas-microsoft-com:vml" xmlns:wp14="http://schemas.microsoft.com/office/word/2010/wordprocessingDrawing" xmlns:wp="http://schemas.openxmlformats.org/drawingml/2006/wordprocessingDrawing" xmlns:w10="urn:schemas-microsoft-com:office:word" xmlns:w="http://schemas.openxmlformats.org/wordprocessingml/2006/main" xmlns:w14="http://schemas.microsoft.com/office/word/2010/wordml" xmlns:w15="http://schemas.microsoft.com/office/word/2012/wordml" xmlns:w16cex="http://schemas.microsoft.com/office/word/2018/wordml/cex" xmlns:w16cid="http://schemas.microsoft.com/office/word/2016/wordml/cid" xmlns:w16="http://schemas.microsoft.com/office/word/2018/wordml" xmlns:w16sdtdh="http://schemas.microsoft.com/office/word/2020/wordml/sdtdatahash" xmlns:w16se="http://schemas.microsoft.com/office/word/2015/wordml/symex" xmlns:wpg="http://schemas.microsoft.com/office/word/2010/wordprocessingGroup" xmlns:wpi="http://schemas.microsoft.com/office/word/2010/wordprocessingInk" xmlns:wne="http://schemas.microsoft.com/office/word/2006/wordml" xmlns:wps="http://schemas.microsoft.com/office/word/2010/wordprocessingShape" mc:Ignorable="w14 w15 w16se w16cid w16 w16cex w16sdtdh wp14">
+<w:numbering xmlns:wpc="http://schemas.microsoft.com/office/word/2010/wordprocessingCanvas" xmlns:cx="http://schemas.microsoft.com/office/drawing/2014/chartex" xmlns:cx1="http://schemas.microsoft.com/office/drawing/2015/9/8/chartex" xmlns:cx2="http://schemas.microsoft.com/office/drawing/2015/10/21/chartex" xmlns:cx3="http://schemas.microsoft.com/office/drawing/2016/5/9/chartex" xmlns:cx4="http://schemas.microsoft.com/office/drawing/2016/5/10/chartex" xmlns:cx5="http://schemas.microsoft.com/office/drawing/2016/5/11/chartex" xmlns:cx6="http://schemas.microsoft.com/office/drawing/2016/5/12/chartex" xmlns:cx7="http://schemas.microsoft.com/office/drawing/2016/5/13/chartex" xmlns:cx8="http://schemas.microsoft.com/office/drawing/2016/5/14/chartex" xmlns:mc="http://schemas.openxmlformats.org/markup-compatibility/2006" xmlns:aink="http://schemas.microsoft.com/office/drawing/2016/ink" xmlns:am3d="http://schemas.microsoft.com/office/drawing/2017/model3d" xmlns:o="urn:schemas-microsoft-com:office:office" xmlns:r="http://schemas.openxmlformats.org/officeDocument/2006/relationships" xmlns:m="http://schemas.openxmlformats.org/officeDocument/2006/math" xmlns:v="urn:schemas-microsoft-com:vml" xmlns:wp14="http://schemas.microsoft.com/office/word/2010/wordprocessingDrawing" xmlns:wp="http://schemas.openxmlformats.org/drawingml/2006/wordprocessingDrawing" xmlns:w10="urn:schemas-microsoft-com:office:word" xmlns:w="http://schemas.openxmlformats.org/wordprocessingml/2006/main" xmlns:w14="http://schemas.microsoft.com/office/word/2010/wordml" xmlns:w15="http://schemas.microsoft.com/office/word/2012/wordml" xmlns:w16cid="http://schemas.microsoft.com/office/word/2016/wordml/cid" xmlns:w16se="http://schemas.microsoft.com/office/word/2015/wordml/symex" xmlns:wpg="http://schemas.microsoft.com/office/word/2010/wordprocessingGroup" xmlns:wpi="http://schemas.microsoft.com/office/word/2010/wordprocessingInk" xmlns:wne="http://schemas.microsoft.com/office/word/2006/wordml" xmlns:wps="http://schemas.microsoft.com/office/word/2010/wordprocessingShape" mc:Ignorable="w14 w15 w16se w16cid wp14">
   <w:abstractNum w:abstractNumId="0" w15:restartNumberingAfterBreak="0">
     <w:nsid w:val="0175182C"/>
     <w:multiLevelType w:val="hybridMultilevel"/>
@@ -3874,115 +3866,115 @@
       </w:pPr>
     </w:lvl>
   </w:abstractNum>
-  <w:num w:numId="1" w16cid:durableId="281037851">
+  <w:num w:numId="1">
     <w:abstractNumId w:val="37"/>
   </w:num>
-  <w:num w:numId="2" w16cid:durableId="1104034578">
+  <w:num w:numId="2">
     <w:abstractNumId w:val="38"/>
   </w:num>
-  <w:num w:numId="3" w16cid:durableId="607666211">
+  <w:num w:numId="3">
     <w:abstractNumId w:val="36"/>
   </w:num>
-  <w:num w:numId="4" w16cid:durableId="971407051">
+  <w:num w:numId="4">
     <w:abstractNumId w:val="16"/>
   </w:num>
-  <w:num w:numId="5" w16cid:durableId="1316761908">
+  <w:num w:numId="5">
     <w:abstractNumId w:val="6"/>
   </w:num>
-  <w:num w:numId="6" w16cid:durableId="468596749">
+  <w:num w:numId="6">
     <w:abstractNumId w:val="14"/>
   </w:num>
-  <w:num w:numId="7" w16cid:durableId="1754736015">
+  <w:num w:numId="7">
     <w:abstractNumId w:val="32"/>
   </w:num>
-  <w:num w:numId="8" w16cid:durableId="1974557400">
+  <w:num w:numId="8">
     <w:abstractNumId w:val="25"/>
   </w:num>
-  <w:num w:numId="9" w16cid:durableId="931357633">
+  <w:num w:numId="9">
     <w:abstractNumId w:val="2"/>
   </w:num>
-  <w:num w:numId="10" w16cid:durableId="362680942">
+  <w:num w:numId="10">
     <w:abstractNumId w:val="11"/>
   </w:num>
-  <w:num w:numId="11" w16cid:durableId="1317610989">
+  <w:num w:numId="11">
     <w:abstractNumId w:val="20"/>
   </w:num>
-  <w:num w:numId="12" w16cid:durableId="134034450">
+  <w:num w:numId="12">
     <w:abstractNumId w:val="4"/>
   </w:num>
-  <w:num w:numId="13" w16cid:durableId="840509097">
+  <w:num w:numId="13">
     <w:abstractNumId w:val="23"/>
   </w:num>
-  <w:num w:numId="14" w16cid:durableId="654720328">
+  <w:num w:numId="14">
     <w:abstractNumId w:val="5"/>
   </w:num>
-  <w:num w:numId="15" w16cid:durableId="1670447891">
+  <w:num w:numId="15">
     <w:abstractNumId w:val="27"/>
   </w:num>
-  <w:num w:numId="16" w16cid:durableId="383022618">
+  <w:num w:numId="16">
     <w:abstractNumId w:val="35"/>
   </w:num>
-  <w:num w:numId="17" w16cid:durableId="307975841">
+  <w:num w:numId="17">
     <w:abstractNumId w:val="31"/>
   </w:num>
-  <w:num w:numId="18" w16cid:durableId="749349644">
+  <w:num w:numId="18">
     <w:abstractNumId w:val="8"/>
   </w:num>
-  <w:num w:numId="19" w16cid:durableId="861406148">
+  <w:num w:numId="19">
     <w:abstractNumId w:val="15"/>
   </w:num>
-  <w:num w:numId="20" w16cid:durableId="2002852978">
+  <w:num w:numId="20">
     <w:abstractNumId w:val="13"/>
   </w:num>
-  <w:num w:numId="21" w16cid:durableId="1030183984">
+  <w:num w:numId="21">
     <w:abstractNumId w:val="21"/>
   </w:num>
-  <w:num w:numId="22" w16cid:durableId="1939604157">
+  <w:num w:numId="22">
     <w:abstractNumId w:val="1"/>
   </w:num>
-  <w:num w:numId="23" w16cid:durableId="167644335">
+  <w:num w:numId="23">
     <w:abstractNumId w:val="19"/>
   </w:num>
-  <w:num w:numId="24" w16cid:durableId="2104370820">
+  <w:num w:numId="24">
     <w:abstractNumId w:val="9"/>
   </w:num>
-  <w:num w:numId="25" w16cid:durableId="437212337">
+  <w:num w:numId="25">
     <w:abstractNumId w:val="30"/>
   </w:num>
-  <w:num w:numId="26" w16cid:durableId="799539708">
+  <w:num w:numId="26">
     <w:abstractNumId w:val="29"/>
   </w:num>
-  <w:num w:numId="27" w16cid:durableId="576596200">
+  <w:num w:numId="27">
     <w:abstractNumId w:val="26"/>
   </w:num>
-  <w:num w:numId="28" w16cid:durableId="1793592816">
+  <w:num w:numId="28">
     <w:abstractNumId w:val="0"/>
   </w:num>
-  <w:num w:numId="29" w16cid:durableId="2098817584">
+  <w:num w:numId="29">
     <w:abstractNumId w:val="7"/>
   </w:num>
-  <w:num w:numId="30" w16cid:durableId="25375206">
+  <w:num w:numId="30">
     <w:abstractNumId w:val="17"/>
   </w:num>
-  <w:num w:numId="31" w16cid:durableId="15230251">
+  <w:num w:numId="31">
     <w:abstractNumId w:val="12"/>
   </w:num>
-  <w:num w:numId="32" w16cid:durableId="605118538">
+  <w:num w:numId="32">
     <w:abstractNumId w:val="10"/>
   </w:num>
-  <w:num w:numId="33" w16cid:durableId="158616568">
+  <w:num w:numId="33">
     <w:abstractNumId w:val="33"/>
   </w:num>
-  <w:num w:numId="34" w16cid:durableId="447235897">
+  <w:num w:numId="34">
     <w:abstractNumId w:val="34"/>
   </w:num>
-  <w:num w:numId="35" w16cid:durableId="719476959">
+  <w:num w:numId="35">
     <w:abstractNumId w:val="28"/>
   </w:num>
-  <w:num w:numId="36" w16cid:durableId="108672685">
+  <w:num w:numId="36">
     <w:abstractNumId w:val="18"/>
   </w:num>
-  <w:num w:numId="37" w16cid:durableId="2070760965">
+  <w:num w:numId="37">
     <w:abstractNumId w:val="18"/>
     <w:lvlOverride w:ilvl="0">
       <w:startOverride w:val="1"/>
@@ -4012,13 +4004,13 @@
       <w:startOverride w:val="1"/>
     </w:lvlOverride>
   </w:num>
-  <w:num w:numId="38" w16cid:durableId="460343135">
+  <w:num w:numId="38">
     <w:abstractNumId w:val="22"/>
   </w:num>
-  <w:num w:numId="39" w16cid:durableId="715466187">
+  <w:num w:numId="39">
     <w:abstractNumId w:val="24"/>
   </w:num>
-  <w:num w:numId="40" w16cid:durableId="164051521">
+  <w:num w:numId="40">
     <w:abstractNumId w:val="3"/>
   </w:num>
   <w:numIdMacAtCleanup w:val="17"/>
@@ -4026,7 +4018,7 @@
 </file>
 
 <file path=word/styles.xml><?xml version="1.0" encoding="utf-8"?>
-<w:styles xmlns:mc="http://schemas.openxmlformats.org/markup-compatibility/2006" xmlns:r="http://schemas.openxmlformats.org/officeDocument/2006/relationships" xmlns:w="http://schemas.openxmlformats.org/wordprocessingml/2006/main" xmlns:w14="http://schemas.microsoft.com/office/word/2010/wordml" xmlns:w15="http://schemas.microsoft.com/office/word/2012/wordml" xmlns:w16cex="http://schemas.microsoft.com/office/word/2018/wordml/cex" xmlns:w16cid="http://schemas.microsoft.com/office/word/2016/wordml/cid" xmlns:w16="http://schemas.microsoft.com/office/word/2018/wordml" xmlns:w16sdtdh="http://schemas.microsoft.com/office/word/2020/wordml/sdtdatahash" xmlns:w16se="http://schemas.microsoft.com/office/word/2015/wordml/symex" mc:Ignorable="w14 w15 w16se w16cid w16 w16cex w16sdtdh">
+<w:styles xmlns:mc="http://schemas.openxmlformats.org/markup-compatibility/2006" xmlns:r="http://schemas.openxmlformats.org/officeDocument/2006/relationships" xmlns:w="http://schemas.openxmlformats.org/wordprocessingml/2006/main" xmlns:w14="http://schemas.microsoft.com/office/word/2010/wordml" xmlns:w15="http://schemas.microsoft.com/office/word/2012/wordml" xmlns:w16cid="http://schemas.microsoft.com/office/word/2016/wordml/cid" xmlns:w16se="http://schemas.microsoft.com/office/word/2015/wordml/symex" mc:Ignorable="w14 w15 w16se w16cid">
   <w:docDefaults>
     <w:rPrDefault>
       <w:rPr>
@@ -4042,7 +4034,7 @@
       </w:pPr>
     </w:pPrDefault>
   </w:docDefaults>
-  <w:latentStyles w:defLockedState="0" w:defUIPriority="99" w:defSemiHidden="0" w:defUnhideWhenUsed="0" w:defQFormat="0" w:count="376">
+  <w:latentStyles w:defLockedState="0" w:defUIPriority="99" w:defSemiHidden="0" w:defUnhideWhenUsed="0" w:defQFormat="0" w:count="375">
     <w:lsdException w:name="Normal" w:uiPriority="0" w:qFormat="1"/>
     <w:lsdException w:name="heading 1" w:uiPriority="9" w:qFormat="1"/>
     <w:lsdException w:name="heading 2" w:semiHidden="1" w:uiPriority="0" w:unhideWhenUsed="1" w:qFormat="1"/>
@@ -4418,7 +4410,6 @@
     <w:lsdException w:name="Smart Hyperlink" w:semiHidden="1" w:unhideWhenUsed="1"/>
     <w:lsdException w:name="Hashtag" w:semiHidden="1" w:unhideWhenUsed="1"/>
     <w:lsdException w:name="Unresolved Mention" w:semiHidden="1" w:unhideWhenUsed="1"/>
-    <w:lsdException w:name="Smart Link" w:semiHidden="1" w:unhideWhenUsed="1"/>
   </w:latentStyles>
   <w:style w:type="paragraph" w:default="1" w:styleId="Normal">
     <w:name w:val="Normal"/>
@@ -5189,7 +5180,7 @@
 </file>
 
 <file path=customXml/itemProps1.xml><?xml version="1.0" encoding="utf-8"?>
-<ds:datastoreItem xmlns:ds="http://schemas.openxmlformats.org/officeDocument/2006/customXml" ds:itemID="{3E969156-C19D-40D1-A916-2CBD94E47606}">
+<ds:datastoreItem xmlns:ds="http://schemas.openxmlformats.org/officeDocument/2006/customXml" ds:itemID="{96FA1FD4-51E8-49C0-B83C-A3ABBC0B4820}">
   <ds:schemaRefs>
     <ds:schemaRef ds:uri="http://schemas.openxmlformats.org/officeDocument/2006/bibliography"/>
   </ds:schemaRefs>

</xml_diff>